<commit_message>
SDA update labs 04 and 05
</commit_message>
<xml_diff>
--- a/2020-Structuri de Date si Algoritmi/labs/04/Enunt-laborator04.docx
+++ b/2020-Structuri de Date si Algoritmi/labs/04/Enunt-laborator04.docx
@@ -506,6 +506,116 @@
     </w:p>
     <w:p>
       <w:pPr>
+        <w:pStyle w:val="ListParagraph"/>
+        <w:numPr>
+          <w:ilvl w:val="0"/>
+          <w:numId w:val="6"/>
+        </w:numPr>
+        <w:spacing w:before="100" w:beforeAutospacing="1" w:after="0" w:line="240" w:lineRule="auto"/>
+        <w:rPr>
+          <w:rFonts w:ascii="Arial" w:eastAsia="Times New Roman" w:hAnsi="Arial" w:cs="Arial"/>
+          <w:b/>
+          <w:bCs/>
+          <w:sz w:val="24"/>
+          <w:szCs w:val="24"/>
+          <w:lang w:val="ro-RO"/>
+        </w:rPr>
+      </w:pPr>
+      <w:r>
+        <w:rPr>
+          <w:rFonts w:ascii="Arial" w:eastAsia="Times New Roman" w:hAnsi="Arial" w:cs="Arial"/>
+          <w:b/>
+          <w:bCs/>
+          <w:sz w:val="24"/>
+          <w:szCs w:val="24"/>
+          <w:lang w:val="ro-RO"/>
+        </w:rPr>
+        <w:t xml:space="preserve">Neapărat compilați cu </w:t>
+      </w:r>
+      <w:proofErr w:type="spellStart"/>
+      <w:r>
+        <w:rPr>
+          <w:rFonts w:ascii="Arial" w:eastAsia="Times New Roman" w:hAnsi="Arial" w:cs="Arial"/>
+          <w:b/>
+          <w:bCs/>
+          <w:sz w:val="24"/>
+          <w:szCs w:val="24"/>
+          <w:lang w:val="ro-RO"/>
+        </w:rPr>
+        <w:t>debug</w:t>
+      </w:r>
+      <w:proofErr w:type="spellEnd"/>
+      <w:r>
+        <w:rPr>
+          <w:rFonts w:ascii="Arial" w:eastAsia="Times New Roman" w:hAnsi="Arial" w:cs="Arial"/>
+          <w:b/>
+          <w:bCs/>
+          <w:sz w:val="24"/>
+          <w:szCs w:val="24"/>
+          <w:lang w:val="ro-RO"/>
+        </w:rPr>
+        <w:t xml:space="preserve"> (</w:t>
+      </w:r>
+      <w:proofErr w:type="spellStart"/>
+      <w:r>
+        <w:rPr>
+          <w:rFonts w:ascii="Arial" w:eastAsia="Times New Roman" w:hAnsi="Arial" w:cs="Arial"/>
+          <w:b/>
+          <w:bCs/>
+          <w:sz w:val="24"/>
+          <w:szCs w:val="24"/>
+          <w:lang w:val="ro-RO"/>
+        </w:rPr>
+        <w:t>Launch</w:t>
+      </w:r>
+      <w:proofErr w:type="spellEnd"/>
+      <w:r>
+        <w:rPr>
+          <w:rFonts w:ascii="Arial" w:eastAsia="Times New Roman" w:hAnsi="Arial" w:cs="Arial"/>
+          <w:b/>
+          <w:bCs/>
+          <w:sz w:val="24"/>
+          <w:szCs w:val="24"/>
+          <w:lang w:val="ro-RO"/>
+        </w:rPr>
+        <w:t xml:space="preserve"> are </w:t>
+      </w:r>
+      <w:r>
+        <w:rPr>
+          <w:rFonts w:ascii="Arial" w:eastAsia="Times New Roman" w:hAnsi="Arial" w:cs="Arial"/>
+          <w:b/>
+          <w:bCs/>
+          <w:sz w:val="24"/>
+          <w:szCs w:val="24"/>
+          <w:lang w:val="ro-RO"/>
+        </w:rPr>
+        <w:t xml:space="preserve">activată optimizare </w:t>
+      </w:r>
+      <w:r>
+        <w:rPr>
+          <w:rFonts w:ascii="Arial" w:eastAsia="Times New Roman" w:hAnsi="Arial" w:cs="Arial"/>
+          <w:b/>
+          <w:bCs/>
+          <w:sz w:val="24"/>
+          <w:szCs w:val="24"/>
+          <w:lang w:val="ro-RO"/>
+        </w:rPr>
+        <w:t>-O3 și va șterge orice consideră cod inutil)</w:t>
+      </w:r>
+      <w:r>
+        <w:rPr>
+          <w:rFonts w:ascii="Arial" w:eastAsia="Times New Roman" w:hAnsi="Arial" w:cs="Arial"/>
+          <w:b/>
+          <w:bCs/>
+          <w:sz w:val="24"/>
+          <w:szCs w:val="24"/>
+          <w:lang w:val="ro-RO"/>
+        </w:rPr>
+        <w:t>.</w:t>
+      </w:r>
+    </w:p>
+    <w:p>
+      <w:pPr>
         <w:spacing w:before="100" w:beforeAutospacing="1" w:after="0" w:line="240" w:lineRule="auto"/>
         <w:ind w:left="1080"/>
         <w:rPr>
@@ -537,6 +647,17 @@
           <w:szCs w:val="24"/>
           <w:lang w:val="ro-RO"/>
         </w:rPr>
+        <w:t xml:space="preserve"> (se ia valoarea real)</w:t>
+      </w:r>
+      <w:r>
+        <w:rPr>
+          <w:rFonts w:ascii="Arial" w:eastAsia="Times New Roman" w:hAnsi="Arial" w:cs="Arial"/>
+          <w:b/>
+          <w:bCs/>
+          <w:sz w:val="24"/>
+          <w:szCs w:val="24"/>
+          <w:lang w:val="ro-RO"/>
+        </w:rPr>
         <w:t>:</w:t>
       </w:r>
     </w:p>
@@ -556,7 +677,6 @@
           <w:lang w:val="ro-RO"/>
         </w:rPr>
       </w:pPr>
-      <w:proofErr w:type="spellStart"/>
       <w:proofErr w:type="gramStart"/>
       <w:r>
         <w:rPr>
@@ -567,19 +687,7 @@
           <w:szCs w:val="20"/>
           <w:highlight w:val="lightGray"/>
         </w:rPr>
-        <w:t>time</w:t>
-      </w:r>
-      <w:proofErr w:type="spellEnd"/>
-      <w:r>
-        <w:rPr>
-          <w:rFonts w:ascii="Courier New" w:eastAsia="Times New Roman" w:hAnsi="Courier New" w:cs="Courier New"/>
-          <w:b/>
-          <w:bCs/>
-          <w:sz w:val="20"/>
-          <w:szCs w:val="20"/>
-          <w:highlight w:val="lightGray"/>
-        </w:rPr>
-        <w:t xml:space="preserve"> .</w:t>
+        <w:t>time .</w:t>
       </w:r>
       <w:proofErr w:type="gramEnd"/>
       <w:r>
@@ -9739,6 +9847,30 @@
     </w:p>
     <w:p>
       <w:pPr>
+        <w:spacing w:after="0" w:line="240" w:lineRule="auto"/>
+        <w:ind w:left="720"/>
+        <w:rPr>
+          <w:rFonts w:ascii="Arial" w:eastAsia="Times New Roman" w:hAnsi="Arial" w:cs="Arial"/>
+          <w:sz w:val="24"/>
+          <w:szCs w:val="24"/>
+          <w:lang w:val="ro-RO"/>
+        </w:rPr>
+      </w:pPr>
+    </w:p>
+    <w:p>
+      <w:pPr>
+        <w:spacing w:after="0" w:line="240" w:lineRule="auto"/>
+        <w:ind w:left="720"/>
+        <w:rPr>
+          <w:rFonts w:ascii="Arial" w:eastAsia="Times New Roman" w:hAnsi="Arial" w:cs="Arial"/>
+          <w:sz w:val="24"/>
+          <w:szCs w:val="24"/>
+          <w:lang w:val="ro-RO"/>
+        </w:rPr>
+      </w:pPr>
+    </w:p>
+    <w:p>
+      <w:pPr>
         <w:numPr>
           <w:ilvl w:val="0"/>
           <w:numId w:val="1"/>
@@ -9758,6 +9890,7 @@
           <w:szCs w:val="24"/>
           <w:lang w:val="ro-RO"/>
         </w:rPr>
+        <w:lastRenderedPageBreak/>
         <w:t>(</w:t>
       </w:r>
       <w:r>
@@ -9813,7 +9946,6 @@
           <w:szCs w:val="24"/>
           <w:lang w:val="ro-RO"/>
         </w:rPr>
-        <w:lastRenderedPageBreak/>
         <mc:AlternateContent>
           <mc:Choice Requires="wps">
             <w:drawing>

</xml_diff>